<commit_message>
populated members table from xml file
</commit_message>
<xml_diff>
--- a/COM554/assignment_1/technical_log.docx
+++ b/COM554/assignment_1/technical_log.docx
@@ -3,8 +3,6 @@
 <w:document xmlns:wpc="http://schemas.microsoft.com/office/word/2010/wordprocessingCanvas" xmlns:mo="http://schemas.microsoft.com/office/mac/office/2008/main" xmlns:mc="http://schemas.openxmlformats.org/markup-compatibility/2006" xmlns:mv="urn:schemas-microsoft-com:mac:vml" xmlns:o="urn:schemas-microsoft-com:office:office" xmlns:r="http://schemas.openxmlformats.org/officeDocument/2006/relationships" xmlns:m="http://schemas.openxmlformats.org/officeDocument/2006/math" xmlns:v="urn:schemas-microsoft-com:vml" xmlns:wp14="http://schemas.microsoft.com/office/word/2010/wordprocessingDrawing" xmlns:wp="http://schemas.openxmlformats.org/drawingml/2006/wordprocessingDrawing" xmlns:w10="urn:schemas-microsoft-com:office:word" xmlns:w="http://schemas.openxmlformats.org/wordprocessingml/2006/main" xmlns:w14="http://schemas.microsoft.com/office/word/2010/wordml" xmlns:w15="http://schemas.microsoft.com/office/word/2012/wordml" xmlns:wpg="http://schemas.microsoft.com/office/word/2010/wordprocessingGroup" xmlns:wpi="http://schemas.microsoft.com/office/word/2010/wordprocessingInk" xmlns:wne="http://schemas.microsoft.com/office/word/2006/wordml" xmlns:wps="http://schemas.microsoft.com/office/word/2010/wordprocessingShape" mc:Ignorable="w14 w15 wp14">
   <w:background w:color="FFFFFF" w:themeColor="background1"/>
   <w:body>
-    <w:bookmarkStart w:id="0" w:name="_GoBack"/>
-    <w:bookmarkEnd w:id="0"/>
     <w:p>
       <w:pPr>
         <w:widowControl w:val="0"/>
@@ -968,123 +966,43 @@
         </w:rPr>
         <w:t xml:space="preserve"> </w:t>
       </w:r>
-      <w:r>
-        <w:rPr>
-          <w:rFonts w:ascii="Gill Sans" w:hAnsi="Gill Sans" w:cs="Gill Sans"/>
-          <w:sz w:val="24"/>
-          <w:szCs w:val="24"/>
-        </w:rPr>
-        <w:t xml:space="preserve">Note, </w:t>
-      </w:r>
-      <w:r>
+    </w:p>
+    <w:p>
+      <w:pPr>
+        <w:spacing w:after="0" w:line="360" w:lineRule="auto"/>
         <w:rPr>
           <w:rFonts w:ascii="Gill Sans" w:hAnsi="Gill Sans" w:cs="Gill Sans"/>
           <w:color w:val="000000" w:themeColor="text1"/>
           <w:sz w:val="24"/>
           <w:szCs w:val="24"/>
         </w:rPr>
-        <w:t>I have worked in web development</w:t>
-      </w:r>
-      <w:r>
-        <w:rPr>
-          <w:rFonts w:ascii="Gill Sans" w:hAnsi="Gill Sans" w:cs="Gill Sans"/>
-          <w:color w:val="000000" w:themeColor="text1"/>
-          <w:sz w:val="24"/>
-          <w:szCs w:val="24"/>
-        </w:rPr>
-        <w:t xml:space="preserve"> before</w:t>
-      </w:r>
-      <w:r>
-        <w:rPr>
-          <w:rFonts w:ascii="Gill Sans" w:hAnsi="Gill Sans" w:cs="Gill Sans"/>
-          <w:color w:val="000000" w:themeColor="text1"/>
-          <w:sz w:val="24"/>
-          <w:szCs w:val="24"/>
-        </w:rPr>
-        <w:t xml:space="preserve"> during my placement</w:t>
-      </w:r>
-      <w:r>
-        <w:rPr>
-          <w:rFonts w:ascii="Gill Sans" w:hAnsi="Gill Sans" w:cs="Gill Sans"/>
-          <w:color w:val="000000" w:themeColor="text1"/>
-          <w:sz w:val="24"/>
-          <w:szCs w:val="24"/>
-        </w:rPr>
-        <w:t>, however,</w:t>
-      </w:r>
-      <w:r>
-        <w:rPr>
-          <w:rFonts w:ascii="Gill Sans" w:hAnsi="Gill Sans" w:cs="Gill Sans"/>
-          <w:color w:val="000000" w:themeColor="text1"/>
-          <w:sz w:val="24"/>
-          <w:szCs w:val="24"/>
-        </w:rPr>
-        <w:t xml:space="preserve"> my exposure to it </w:t>
-      </w:r>
-      <w:r>
-        <w:rPr>
-          <w:rFonts w:ascii="Gill Sans" w:hAnsi="Gill Sans" w:cs="Gill Sans"/>
-          <w:color w:val="000000" w:themeColor="text1"/>
-          <w:sz w:val="24"/>
-          <w:szCs w:val="24"/>
-        </w:rPr>
-        <w:t>was</w:t>
-      </w:r>
-      <w:r>
-        <w:rPr>
-          <w:rFonts w:ascii="Gill Sans" w:hAnsi="Gill Sans" w:cs="Gill Sans"/>
-          <w:color w:val="000000" w:themeColor="text1"/>
-          <w:sz w:val="24"/>
-          <w:szCs w:val="24"/>
-        </w:rPr>
-        <w:t xml:space="preserve"> limited</w:t>
-      </w:r>
-      <w:r>
-        <w:rPr>
-          <w:rFonts w:ascii="Gill Sans" w:hAnsi="Gill Sans" w:cs="Gill Sans"/>
-          <w:color w:val="000000" w:themeColor="text1"/>
-          <w:sz w:val="24"/>
-          <w:szCs w:val="24"/>
-        </w:rPr>
-        <w:t>.</w:t>
-      </w:r>
+      </w:pPr>
     </w:p>
     <w:p>
       <w:pPr>
         <w:spacing w:after="0" w:line="360" w:lineRule="auto"/>
         <w:rPr>
           <w:rFonts w:ascii="Gill Sans" w:hAnsi="Gill Sans" w:cs="Gill Sans"/>
-          <w:color w:val="000000" w:themeColor="text1"/>
-          <w:sz w:val="24"/>
-          <w:szCs w:val="24"/>
-        </w:rPr>
-      </w:pPr>
-    </w:p>
-    <w:p>
-      <w:pPr>
-        <w:spacing w:after="0" w:line="360" w:lineRule="auto"/>
-        <w:rPr>
-          <w:rFonts w:ascii="Gill Sans" w:hAnsi="Gill Sans" w:cs="Gill Sans"/>
-          <w:color w:val="808080" w:themeColor="background1" w:themeShade="80"/>
-          <w:sz w:val="24"/>
-          <w:szCs w:val="24"/>
-        </w:rPr>
-      </w:pPr>
-      <w:r>
-        <w:rPr>
-          <w:rFonts w:ascii="Gill Sans" w:hAnsi="Gill Sans" w:cs="Gill Sans"/>
-          <w:sz w:val="24"/>
-          <w:szCs w:val="24"/>
-        </w:rPr>
-        <w:t>After becoming acquainted with the assignment hand-out I created a</w:t>
-      </w:r>
-      <w:r>
-        <w:rPr>
-          <w:rFonts w:ascii="Gill Sans" w:hAnsi="Gill Sans" w:cs="Gill Sans"/>
-          <w:sz w:val="24"/>
-          <w:szCs w:val="24"/>
-        </w:rPr>
-        <w:t xml:space="preserve"> new</w:t>
+          <w:color w:val="808080" w:themeColor="background1" w:themeShade="80"/>
+          <w:sz w:val="24"/>
+          <w:szCs w:val="24"/>
+        </w:rPr>
+      </w:pPr>
+      <w:r>
+        <w:rPr>
+          <w:rFonts w:ascii="Gill Sans" w:hAnsi="Gill Sans" w:cs="Gill Sans"/>
+          <w:sz w:val="24"/>
+          <w:szCs w:val="24"/>
+        </w:rPr>
+        <w:t xml:space="preserve">A </w:t>
+      </w:r>
+      <w:r>
+        <w:rPr>
+          <w:rFonts w:ascii="Gill Sans" w:hAnsi="Gill Sans" w:cs="Gill Sans"/>
+          <w:sz w:val="24"/>
+          <w:szCs w:val="24"/>
+        </w:rPr>
+        <w:t>new</w:t>
       </w:r>
       <w:r>
         <w:rPr>
@@ -1116,7 +1034,31 @@
           <w:sz w:val="24"/>
           <w:szCs w:val="24"/>
         </w:rPr>
-        <w:t xml:space="preserve"> (</w:t>
+        <w:t xml:space="preserve"> </w:t>
+      </w:r>
+      <w:r>
+        <w:rPr>
+          <w:rFonts w:ascii="Gill Sans" w:hAnsi="Gill Sans" w:cs="Gill Sans"/>
+          <w:sz w:val="24"/>
+          <w:szCs w:val="24"/>
+        </w:rPr>
+        <w:t>was created to host the code and potentially provide a reference of work for future employers</w:t>
+      </w:r>
+      <w:r>
+        <w:rPr>
+          <w:rFonts w:ascii="Gill Sans" w:hAnsi="Gill Sans" w:cs="Gill Sans"/>
+          <w:sz w:val="24"/>
+          <w:szCs w:val="24"/>
+        </w:rPr>
+        <w:t xml:space="preserve"> </w:t>
+      </w:r>
+      <w:r>
+        <w:rPr>
+          <w:rFonts w:ascii="Gill Sans" w:hAnsi="Gill Sans" w:cs="Gill Sans"/>
+          <w:sz w:val="24"/>
+          <w:szCs w:val="24"/>
+        </w:rPr>
+        <w:t>(</w:t>
       </w:r>
       <w:hyperlink r:id="rId8" w:history="1">
         <w:r>
@@ -1174,23 +1116,7 @@
           <w:sz w:val="24"/>
           <w:szCs w:val="24"/>
         </w:rPr>
-        <w:t xml:space="preserve"> of October (The first Friday after </w:t>
-      </w:r>
-      <w:r>
-        <w:rPr>
-          <w:rFonts w:ascii="Gill Sans" w:hAnsi="Gill Sans" w:cs="Gill Sans"/>
-          <w:sz w:val="24"/>
-          <w:szCs w:val="24"/>
-        </w:rPr>
-        <w:t>handout date</w:t>
-      </w:r>
-      <w:r>
-        <w:rPr>
-          <w:rFonts w:ascii="Gill Sans" w:hAnsi="Gill Sans" w:cs="Gill Sans"/>
-          <w:sz w:val="24"/>
-          <w:szCs w:val="24"/>
-        </w:rPr>
-        <w:t>)</w:t>
+        <w:t xml:space="preserve"> of October</w:t>
       </w:r>
       <w:r>
         <w:rPr>
@@ -1199,14 +1125,6 @@
           <w:szCs w:val="24"/>
         </w:rPr>
         <w:t>.</w:t>
-      </w:r>
-      <w:r>
-        <w:rPr>
-          <w:rFonts w:ascii="Gill Sans" w:hAnsi="Gill Sans" w:cs="Gill Sans"/>
-          <w:sz w:val="24"/>
-          <w:szCs w:val="24"/>
-        </w:rPr>
-        <w:t xml:space="preserve"> </w:t>
       </w:r>
     </w:p>
     <w:p>
@@ -1288,7 +1206,39 @@
           <w:sz w:val="24"/>
           <w:szCs w:val="24"/>
         </w:rPr>
-        <w:t xml:space="preserve"> I created the project skeleton. </w:t>
+        <w:t xml:space="preserve"> a</w:t>
+      </w:r>
+      <w:r>
+        <w:rPr>
+          <w:rFonts w:ascii="Gill Sans" w:hAnsi="Gill Sans" w:cs="Gill Sans"/>
+          <w:sz w:val="24"/>
+          <w:szCs w:val="24"/>
+        </w:rPr>
+        <w:t xml:space="preserve"> </w:t>
+      </w:r>
+      <w:r>
+        <w:rPr>
+          <w:rFonts w:ascii="Gill Sans" w:hAnsi="Gill Sans" w:cs="Gill Sans"/>
+          <w:sz w:val="24"/>
+          <w:szCs w:val="24"/>
+        </w:rPr>
+        <w:t>project skeleton</w:t>
+      </w:r>
+      <w:r>
+        <w:rPr>
+          <w:rFonts w:ascii="Gill Sans" w:hAnsi="Gill Sans" w:cs="Gill Sans"/>
+          <w:sz w:val="24"/>
+          <w:szCs w:val="24"/>
+        </w:rPr>
+        <w:t xml:space="preserve"> was created</w:t>
+      </w:r>
+      <w:r>
+        <w:rPr>
+          <w:rFonts w:ascii="Gill Sans" w:hAnsi="Gill Sans" w:cs="Gill Sans"/>
+          <w:sz w:val="24"/>
+          <w:szCs w:val="24"/>
+        </w:rPr>
+        <w:t xml:space="preserve">. </w:t>
       </w:r>
       <w:r>
         <w:rPr>
@@ -1384,7 +1334,7 @@
           <w:sz w:val="24"/>
           <w:szCs w:val="24"/>
         </w:rPr>
-        <w:t>ne 5 of the code shows where I have</w:t>
+        <w:t>ne 5 of the code shows where the CSS file has been</w:t>
       </w:r>
       <w:r>
         <w:rPr>
@@ -1408,7 +1358,15 @@
           <w:sz w:val="24"/>
           <w:szCs w:val="24"/>
         </w:rPr>
-        <w:t xml:space="preserve"> the CSS file </w:t>
+        <w:t xml:space="preserve"> </w:t>
+      </w:r>
+      <w:r>
+        <w:rPr>
+          <w:rFonts w:ascii="Gill Sans" w:hAnsi="Gill Sans" w:cs="Gill Sans"/>
+          <w:sz w:val="24"/>
+          <w:szCs w:val="24"/>
+        </w:rPr>
+        <w:t xml:space="preserve">to the html </w:t>
       </w:r>
       <w:r>
         <w:rPr>
@@ -1466,51 +1424,75 @@
           <w:sz w:val="24"/>
           <w:szCs w:val="24"/>
         </w:rPr>
-        <w:t xml:space="preserve">. </w:t>
-      </w:r>
-      <w:r>
-        <w:rPr>
-          <w:rFonts w:ascii="Gill Sans" w:hAnsi="Gill Sans" w:cs="Gill Sans"/>
-          <w:sz w:val="24"/>
-          <w:szCs w:val="24"/>
-        </w:rPr>
-        <w:t xml:space="preserve">On line 6 </w:t>
-      </w:r>
-      <w:r>
-        <w:rPr>
-          <w:rFonts w:ascii="Gill Sans" w:hAnsi="Gill Sans" w:cs="Gill Sans"/>
-          <w:sz w:val="24"/>
-          <w:szCs w:val="24"/>
-        </w:rPr>
-        <w:t>I</w:t>
-      </w:r>
-      <w:r>
-        <w:rPr>
-          <w:rFonts w:ascii="Gill Sans" w:hAnsi="Gill Sans" w:cs="Gill Sans"/>
-          <w:sz w:val="24"/>
-          <w:szCs w:val="24"/>
-        </w:rPr>
-        <w:t xml:space="preserve"> import the jQuery library from google </w:t>
-      </w:r>
-      <w:r>
-        <w:rPr>
-          <w:rFonts w:ascii="Gill Sans" w:hAnsi="Gill Sans" w:cs="Gill Sans"/>
-          <w:i/>
-          <w:iCs w:val="0"/>
-          <w:sz w:val="24"/>
-          <w:szCs w:val="24"/>
-        </w:rPr>
-        <w:t>(</w:t>
-      </w:r>
-      <w:r>
-        <w:rPr>
-          <w:rFonts w:ascii="Gill Sans" w:hAnsi="Gill Sans" w:cs="Gill Sans"/>
-          <w:i/>
-          <w:iCs w:val="0"/>
-          <w:sz w:val="24"/>
-          <w:szCs w:val="24"/>
-        </w:rPr>
-        <w:t>online</w:t>
+        <w:t>.</w:t>
+      </w:r>
+      <w:r>
+        <w:rPr>
+          <w:rFonts w:ascii="Gill Sans" w:hAnsi="Gill Sans" w:cs="Gill Sans"/>
+          <w:sz w:val="24"/>
+          <w:szCs w:val="24"/>
+        </w:rPr>
+        <w:t xml:space="preserve"> Li</w:t>
+      </w:r>
+      <w:r>
+        <w:rPr>
+          <w:rFonts w:ascii="Gill Sans" w:hAnsi="Gill Sans" w:cs="Gill Sans"/>
+          <w:sz w:val="24"/>
+          <w:szCs w:val="24"/>
+        </w:rPr>
+        <w:t xml:space="preserve">ne 6 </w:t>
+      </w:r>
+      <w:r>
+        <w:rPr>
+          <w:rFonts w:ascii="Gill Sans" w:hAnsi="Gill Sans" w:cs="Gill Sans"/>
+          <w:sz w:val="24"/>
+          <w:szCs w:val="24"/>
+        </w:rPr>
+        <w:t>contains the</w:t>
+      </w:r>
+      <w:r>
+        <w:rPr>
+          <w:rFonts w:ascii="Gill Sans" w:hAnsi="Gill Sans" w:cs="Gill Sans"/>
+          <w:sz w:val="24"/>
+          <w:szCs w:val="24"/>
+        </w:rPr>
+        <w:t xml:space="preserve"> import </w:t>
+      </w:r>
+      <w:r>
+        <w:rPr>
+          <w:rFonts w:ascii="Gill Sans" w:hAnsi="Gill Sans" w:cs="Gill Sans"/>
+          <w:sz w:val="24"/>
+          <w:szCs w:val="24"/>
+        </w:rPr>
+        <w:t xml:space="preserve">for </w:t>
+      </w:r>
+      <w:r>
+        <w:rPr>
+          <w:rFonts w:ascii="Gill Sans" w:hAnsi="Gill Sans" w:cs="Gill Sans"/>
+          <w:sz w:val="24"/>
+          <w:szCs w:val="24"/>
+        </w:rPr>
+        <w:t xml:space="preserve">the jQuery library </w:t>
+      </w:r>
+      <w:r>
+        <w:rPr>
+          <w:rFonts w:ascii="Gill Sans" w:hAnsi="Gill Sans" w:cs="Gill Sans"/>
+          <w:i/>
+          <w:iCs w:val="0"/>
+          <w:sz w:val="24"/>
+          <w:szCs w:val="24"/>
+        </w:rPr>
+        <w:t>(this is from a google server o</w:t>
+      </w:r>
+      <w:r>
+        <w:rPr>
+          <w:rFonts w:ascii="Gill Sans" w:hAnsi="Gill Sans" w:cs="Gill Sans"/>
+          <w:i/>
+          <w:iCs w:val="0"/>
+          <w:sz w:val="24"/>
+          <w:szCs w:val="24"/>
+        </w:rPr>
+        <w:t>nline</w:t>
       </w:r>
       <w:r>
         <w:rPr>
@@ -1614,7 +1596,23 @@
           <w:sz w:val="24"/>
           <w:szCs w:val="24"/>
         </w:rPr>
-        <w:t xml:space="preserve">. This creates a basic spike through our three main programming languages.  </w:t>
+        <w:t xml:space="preserve">. This creates a basic spike through </w:t>
+      </w:r>
+      <w:r>
+        <w:rPr>
+          <w:rFonts w:ascii="Gill Sans" w:hAnsi="Gill Sans" w:cs="Gill Sans"/>
+          <w:sz w:val="24"/>
+          <w:szCs w:val="24"/>
+        </w:rPr>
+        <w:t>the</w:t>
+      </w:r>
+      <w:r>
+        <w:rPr>
+          <w:rFonts w:ascii="Gill Sans" w:hAnsi="Gill Sans" w:cs="Gill Sans"/>
+          <w:sz w:val="24"/>
+          <w:szCs w:val="24"/>
+        </w:rPr>
+        <w:t xml:space="preserve"> three main programming languages.  </w:t>
       </w:r>
       <w:r>
         <w:rPr>
@@ -2199,15 +2197,15 @@
           <w:sz w:val="24"/>
           <w:szCs w:val="24"/>
         </w:rPr>
-        <w:t>element</w:t>
-      </w:r>
-      <w:r>
-        <w:rPr>
-          <w:rFonts w:ascii="Gill Sans" w:hAnsi="Gill Sans" w:cs="Gill Sans"/>
-          <w:sz w:val="24"/>
-          <w:szCs w:val="24"/>
-        </w:rPr>
-        <w:t xml:space="preserve"> and the chosen content is The Walking Dead TV series</w:t>
+        <w:t>e</w:t>
+      </w:r>
+      <w:r>
+        <w:rPr>
+          <w:rFonts w:ascii="Gill Sans" w:hAnsi="Gill Sans" w:cs="Gill Sans"/>
+          <w:sz w:val="24"/>
+          <w:szCs w:val="24"/>
+        </w:rPr>
+        <w:t>lement</w:t>
       </w:r>
       <w:r>
         <w:rPr>
@@ -2225,13 +2223,105 @@
         </w:rPr>
         <w:t xml:space="preserve"> </w:t>
       </w:r>
-      <w:r>
-        <w:rPr>
-          <w:rFonts w:ascii="Gill Sans" w:hAnsi="Gill Sans" w:cs="Gill Sans"/>
-          <w:sz w:val="24"/>
-          <w:szCs w:val="24"/>
-        </w:rPr>
-        <w:t>This was minimal work but a good, however, it is a good step toward the finished product.</w:t>
+    </w:p>
+    <w:p>
+      <w:pPr>
+        <w:spacing w:after="0" w:line="360" w:lineRule="auto"/>
+        <w:rPr>
+          <w:rFonts w:ascii="Gill Sans" w:hAnsi="Gill Sans" w:cs="Gill Sans"/>
+          <w:sz w:val="24"/>
+          <w:szCs w:val="24"/>
+        </w:rPr>
+      </w:pPr>
+    </w:p>
+    <w:p>
+      <w:pPr>
+        <w:spacing w:after="0" w:line="360" w:lineRule="auto"/>
+        <w:rPr>
+          <w:rFonts w:ascii="Gill Sans" w:hAnsi="Gill Sans" w:cs="Gill Sans"/>
+          <w:sz w:val="24"/>
+          <w:szCs w:val="24"/>
+        </w:rPr>
+      </w:pPr>
+      <w:r>
+        <w:rPr>
+          <w:rFonts w:ascii="Gill Sans" w:hAnsi="Gill Sans" w:cs="Gill Sans"/>
+          <w:sz w:val="24"/>
+          <w:szCs w:val="24"/>
+        </w:rPr>
+        <w:t>The Walking Dead TV series</w:t>
+      </w:r>
+      <w:r>
+        <w:rPr>
+          <w:rFonts w:ascii="Gill Sans" w:hAnsi="Gill Sans" w:cs="Gill Sans"/>
+          <w:sz w:val="24"/>
+          <w:szCs w:val="24"/>
+        </w:rPr>
+        <w:t xml:space="preserve"> was selected as the content for this project</w:t>
+      </w:r>
+      <w:r>
+        <w:rPr>
+          <w:rFonts w:ascii="Gill Sans" w:hAnsi="Gill Sans" w:cs="Gill Sans"/>
+          <w:sz w:val="24"/>
+          <w:szCs w:val="24"/>
+        </w:rPr>
+        <w:t>.</w:t>
+      </w:r>
+      <w:r>
+        <w:rPr>
+          <w:rFonts w:ascii="Gill Sans" w:hAnsi="Gill Sans" w:cs="Gill Sans"/>
+          <w:sz w:val="24"/>
+          <w:szCs w:val="24"/>
+        </w:rPr>
+        <w:t xml:space="preserve"> </w:t>
+      </w:r>
+      <w:r>
+        <w:rPr>
+          <w:rFonts w:ascii="Gill Sans" w:hAnsi="Gill Sans" w:cs="Gill Sans"/>
+          <w:sz w:val="24"/>
+          <w:szCs w:val="24"/>
+        </w:rPr>
+        <w:t>The work done here</w:t>
+      </w:r>
+      <w:r>
+        <w:rPr>
+          <w:rFonts w:ascii="Gill Sans" w:hAnsi="Gill Sans" w:cs="Gill Sans"/>
+          <w:sz w:val="24"/>
+          <w:szCs w:val="24"/>
+        </w:rPr>
+        <w:t xml:space="preserve"> was minimal</w:t>
+      </w:r>
+      <w:r>
+        <w:rPr>
+          <w:rFonts w:ascii="Gill Sans" w:hAnsi="Gill Sans" w:cs="Gill Sans"/>
+          <w:sz w:val="24"/>
+          <w:szCs w:val="24"/>
+        </w:rPr>
+        <w:t xml:space="preserve">, however, </w:t>
+      </w:r>
+      <w:r>
+        <w:rPr>
+          <w:rFonts w:ascii="Gill Sans" w:hAnsi="Gill Sans" w:cs="Gill Sans"/>
+          <w:sz w:val="24"/>
+          <w:szCs w:val="24"/>
+        </w:rPr>
+        <w:t xml:space="preserve">it </w:t>
+      </w:r>
+      <w:r>
+        <w:rPr>
+          <w:rFonts w:ascii="Gill Sans" w:hAnsi="Gill Sans" w:cs="Gill Sans"/>
+          <w:sz w:val="24"/>
+          <w:szCs w:val="24"/>
+        </w:rPr>
+        <w:t>was</w:t>
+      </w:r>
+      <w:r>
+        <w:rPr>
+          <w:rFonts w:ascii="Gill Sans" w:hAnsi="Gill Sans" w:cs="Gill Sans"/>
+          <w:sz w:val="24"/>
+          <w:szCs w:val="24"/>
+        </w:rPr>
+        <w:t xml:space="preserve"> a good step toward the finished product.</w:t>
       </w:r>
     </w:p>
     <w:p>
@@ -5119,6 +5209,34 @@
           <w:szCs w:val="24"/>
         </w:rPr>
       </w:pPr>
+      <w:r>
+        <w:rPr>
+          <w:rFonts w:ascii="Gill Sans" w:hAnsi="Gill Sans" w:cs="Gill Sans"/>
+          <w:sz w:val="24"/>
+          <w:szCs w:val="24"/>
+        </w:rPr>
+        <w:t>CSS screen size</w:t>
+      </w:r>
+    </w:p>
+    <w:p>
+      <w:pPr>
+        <w:spacing w:after="0" w:line="360" w:lineRule="auto"/>
+        <w:rPr>
+          <w:rFonts w:ascii="Gill Sans" w:hAnsi="Gill Sans" w:cs="Gill Sans"/>
+          <w:sz w:val="24"/>
+          <w:szCs w:val="24"/>
+        </w:rPr>
+      </w:pPr>
+      <w:r>
+        <w:rPr>
+          <w:rFonts w:ascii="Gill Sans" w:hAnsi="Gill Sans" w:cs="Gill Sans"/>
+          <w:sz w:val="24"/>
+          <w:szCs w:val="24"/>
+        </w:rPr>
+        <w:t>Form- required, email requires, date max submit</w:t>
+      </w:r>
+      <w:bookmarkStart w:id="0" w:name="_GoBack"/>
+      <w:bookmarkEnd w:id="0"/>
     </w:p>
     <w:p>
       <w:pPr>
@@ -7409,7 +7527,7 @@
 </file>
 
 <file path=customXml/itemProps1.xml><?xml version="1.0" encoding="utf-8"?>
-<ds:datastoreItem xmlns:ds="http://schemas.openxmlformats.org/officeDocument/2006/customXml" ds:itemID="{841A5B8A-E7E8-F742-BE03-026383BE5376}">
+<ds:datastoreItem xmlns:ds="http://schemas.openxmlformats.org/officeDocument/2006/customXml" ds:itemID="{719BE3AA-A809-3842-BDC1-DBA2B5A272D2}">
   <ds:schemaRefs>
     <ds:schemaRef ds:uri="http://schemas.openxmlformats.org/officeDocument/2006/bibliography"/>
   </ds:schemaRefs>

</xml_diff>